<commit_message>
Feat(Corpus) : Parse doc, KoNLPy
</commit_message>
<xml_diff>
--- a/정보검색.docx
+++ b/정보검색.docx
@@ -4,6 +4,7 @@
   <w:body>
     <w:p>
       <w:pPr>
+        <w:jc w:val="center"/>
         <w:rPr>
           <w:sz w:val="21"/>
           <w:szCs w:val="28"/>
@@ -50,6 +51,7 @@
           <w:szCs w:val="28"/>
         </w:rPr>
       </w:pPr>
+      <w:proofErr w:type="spellStart"/>
       <w:r>
         <w:rPr>
           <w:rFonts w:hint="eastAsia"/>
@@ -58,94 +60,7 @@
         </w:rPr>
         <w:t>김나형</w:t>
       </w:r>
-    </w:p>
-    <w:p>
-      <w:pPr>
-        <w:jc w:val="right"/>
-        <w:rPr>
-          <w:sz w:val="21"/>
-          <w:szCs w:val="28"/>
-        </w:rPr>
-      </w:pPr>
-    </w:p>
-    <w:p>
-      <w:pPr>
-        <w:jc w:val="left"/>
-        <w:rPr>
-          <w:sz w:val="21"/>
-          <w:szCs w:val="28"/>
-        </w:rPr>
-      </w:pPr>
-      <w:r>
-        <w:rPr>
-          <w:rFonts w:hint="eastAsia"/>
-          <w:sz w:val="21"/>
-          <w:szCs w:val="28"/>
-        </w:rPr>
-        <w:t>형태소 분석</w:t>
-      </w:r>
-    </w:p>
-    <w:p>
-      <w:pPr>
-        <w:jc w:val="left"/>
-        <w:rPr>
-          <w:sz w:val="21"/>
-          <w:szCs w:val="28"/>
-        </w:rPr>
-      </w:pPr>
-      <w:r>
-        <w:rPr>
-          <w:rFonts w:hint="eastAsia"/>
-          <w:sz w:val="21"/>
-          <w:szCs w:val="28"/>
-        </w:rPr>
-        <w:t xml:space="preserve">고려사항 </w:t>
-      </w:r>
-      <w:r>
-        <w:rPr>
-          <w:sz w:val="21"/>
-          <w:szCs w:val="28"/>
-        </w:rPr>
-        <w:t xml:space="preserve">: </w:t>
-      </w:r>
-      <w:r>
-        <w:rPr>
-          <w:rFonts w:hint="eastAsia"/>
-          <w:sz w:val="21"/>
-          <w:szCs w:val="28"/>
-        </w:rPr>
-        <w:t xml:space="preserve">조사와 같은 </w:t>
-      </w:r>
-      <w:r>
-        <w:rPr>
-          <w:sz w:val="21"/>
-          <w:szCs w:val="28"/>
-        </w:rPr>
-        <w:t>frequent terms</w:t>
-      </w:r>
-      <w:r>
-        <w:rPr>
-          <w:rFonts w:hint="eastAsia"/>
-          <w:sz w:val="21"/>
-          <w:szCs w:val="28"/>
-        </w:rPr>
-        <w:t xml:space="preserve">는 가치가 없기 때문에 </w:t>
-      </w:r>
-      <w:r>
-        <w:rPr>
-          <w:sz w:val="21"/>
-          <w:szCs w:val="28"/>
-        </w:rPr>
-        <w:t>DF</w:t>
-      </w:r>
-      <w:r>
-        <w:rPr>
-          <w:rFonts w:hint="eastAsia"/>
-          <w:sz w:val="21"/>
-          <w:szCs w:val="28"/>
-        </w:rPr>
-        <w:t xml:space="preserve"> 고려할 필요 없어서 명사만을 형태소 분석에서 명사 추출</w:t>
-      </w:r>
+      <w:proofErr w:type="spellEnd"/>
     </w:p>
     <w:p>
       <w:pPr>
@@ -154,32 +69,52 @@
         <w:autoSpaceDE/>
         <w:autoSpaceDN/>
         <w:rPr>
-          <w:sz w:val="21"/>
-          <w:szCs w:val="28"/>
-        </w:rPr>
-      </w:pPr>
-      <w:r>
-        <w:rPr>
-          <w:rFonts w:hint="eastAsia"/>
-          <w:sz w:val="21"/>
-          <w:szCs w:val="28"/>
-        </w:rPr>
-        <w:t>K</w:t>
-      </w:r>
-      <w:r>
-        <w:rPr>
-          <w:sz w:val="21"/>
-          <w:szCs w:val="28"/>
-        </w:rPr>
-        <w:t xml:space="preserve">oNLPy </w:t>
-      </w:r>
-      <w:r>
-        <w:rPr>
-          <w:rFonts w:hint="eastAsia"/>
-          <w:sz w:val="21"/>
-          <w:szCs w:val="28"/>
-        </w:rPr>
-        <w:t>라이브러리 사용</w:t>
+          <w:rFonts w:hint="eastAsia"/>
+          <w:sz w:val="21"/>
+          <w:szCs w:val="28"/>
+        </w:rPr>
+      </w:pPr>
+    </w:p>
+    <w:p>
+      <w:pPr>
+        <w:pStyle w:val="a5"/>
+        <w:widowControl/>
+        <w:numPr>
+          <w:ilvl w:val="0"/>
+          <w:numId w:val="1"/>
+        </w:numPr>
+        <w:wordWrap/>
+        <w:autoSpaceDE/>
+        <w:autoSpaceDN/>
+        <w:ind w:leftChars="0"/>
+        <w:rPr>
+          <w:sz w:val="21"/>
+          <w:szCs w:val="28"/>
+        </w:rPr>
+      </w:pPr>
+      <w:proofErr w:type="spellStart"/>
+      <w:r>
+        <w:rPr>
+          <w:sz w:val="21"/>
+          <w:szCs w:val="28"/>
+        </w:rPr>
+        <w:t>DocId</w:t>
+      </w:r>
+      <w:proofErr w:type="spellEnd"/>
+      <w:r>
+        <w:rPr>
+          <w:sz w:val="21"/>
+          <w:szCs w:val="28"/>
+        </w:rPr>
+        <w:t xml:space="preserve">, Title, content </w:t>
+      </w:r>
+      <w:r>
+        <w:rPr>
+          <w:rFonts w:hint="eastAsia"/>
+          <w:sz w:val="21"/>
+          <w:szCs w:val="28"/>
+        </w:rPr>
+        <w:t>파싱</w:t>
       </w:r>
     </w:p>
     <w:p>
@@ -189,12 +124,877 @@
         <w:autoSpaceDE/>
         <w:autoSpaceDN/>
         <w:rPr>
-          <w:rFonts w:hint="eastAsia"/>
-          <w:sz w:val="21"/>
-          <w:szCs w:val="28"/>
-        </w:rPr>
-      </w:pPr>
-      <w:hyperlink r:id="rId4" w:history="1">
+          <w:sz w:val="21"/>
+          <w:szCs w:val="28"/>
+        </w:rPr>
+      </w:pPr>
+      <w:hyperlink r:id="rId5" w:history="1">
+        <w:r>
+          <w:rPr>
+            <w:rStyle w:val="a3"/>
+            <w:sz w:val="21"/>
+            <w:szCs w:val="28"/>
+          </w:rPr>
+          <w:t>https://hiseon.me/python/python-string-parse/</w:t>
+        </w:r>
+      </w:hyperlink>
+      <w:r>
+        <w:rPr>
+          <w:rFonts w:hint="eastAsia"/>
+          <w:sz w:val="21"/>
+          <w:szCs w:val="28"/>
+        </w:rPr>
+        <w:t xml:space="preserve"> 을 참고하여 </w:t>
+      </w:r>
+    </w:p>
+    <w:p>
+      <w:pPr>
+        <w:widowControl/>
+        <w:wordWrap/>
+        <w:autoSpaceDE/>
+        <w:autoSpaceDN/>
+        <w:rPr>
+          <w:sz w:val="21"/>
+          <w:szCs w:val="28"/>
+        </w:rPr>
+      </w:pPr>
+      <w:r>
+        <w:rPr>
+          <w:noProof/>
+          <w:sz w:val="21"/>
+          <w:szCs w:val="28"/>
+        </w:rPr>
+        <w:drawing>
+          <wp:inline distT="0" distB="0" distL="0" distR="0" wp14:anchorId="19B333BE" wp14:editId="622B6750">
+            <wp:extent cx="5731510" cy="2049145"/>
+            <wp:effectExtent l="0" t="0" r="0" b="0"/>
+            <wp:docPr id="2" name="그림 2" descr="텍스트이(가) 표시된 사진&#10;&#10;자동 생성된 설명"/>
+            <wp:cNvGraphicFramePr>
+              <a:graphicFrameLocks xmlns:a="http://schemas.openxmlformats.org/drawingml/2006/main" noChangeAspect="1"/>
+            </wp:cNvGraphicFramePr>
+            <a:graphic xmlns:a="http://schemas.openxmlformats.org/drawingml/2006/main">
+              <a:graphicData uri="http://schemas.openxmlformats.org/drawingml/2006/picture">
+                <pic:pic xmlns:pic="http://schemas.openxmlformats.org/drawingml/2006/picture">
+                  <pic:nvPicPr>
+                    <pic:cNvPr id="2" name="그림 2" descr="텍스트이(가) 표시된 사진&#10;&#10;자동 생성된 설명"/>
+                    <pic:cNvPicPr/>
+                  </pic:nvPicPr>
+                  <pic:blipFill>
+                    <a:blip r:embed="rId6"/>
+                    <a:stretch>
+                      <a:fillRect/>
+                    </a:stretch>
+                  </pic:blipFill>
+                  <pic:spPr>
+                    <a:xfrm>
+                      <a:off x="0" y="0"/>
+                      <a:ext cx="5731510" cy="2049145"/>
+                    </a:xfrm>
+                    <a:prstGeom prst="rect">
+                      <a:avLst/>
+                    </a:prstGeom>
+                  </pic:spPr>
+                </pic:pic>
+              </a:graphicData>
+            </a:graphic>
+          </wp:inline>
+        </w:drawing>
+      </w:r>
+    </w:p>
+    <w:p>
+      <w:pPr>
+        <w:widowControl/>
+        <w:wordWrap/>
+        <w:autoSpaceDE/>
+        <w:autoSpaceDN/>
+        <w:rPr>
+          <w:sz w:val="21"/>
+          <w:szCs w:val="28"/>
+        </w:rPr>
+      </w:pPr>
+      <w:r>
+        <w:rPr>
+          <w:sz w:val="21"/>
+          <w:szCs w:val="28"/>
+        </w:rPr>
+        <w:t xml:space="preserve">Parse </w:t>
+      </w:r>
+      <w:r>
+        <w:rPr>
+          <w:rFonts w:hint="eastAsia"/>
+          <w:sz w:val="21"/>
+          <w:szCs w:val="28"/>
+        </w:rPr>
+        <w:t>설치</w:t>
+      </w:r>
+    </w:p>
+    <w:p>
+      <w:pPr>
+        <w:widowControl/>
+        <w:wordWrap/>
+        <w:autoSpaceDE/>
+        <w:autoSpaceDN/>
+        <w:rPr>
+          <w:sz w:val="21"/>
+          <w:szCs w:val="28"/>
+        </w:rPr>
+      </w:pPr>
+      <w:r>
+        <w:rPr>
+          <w:rFonts w:hint="eastAsia"/>
+          <w:sz w:val="21"/>
+          <w:szCs w:val="28"/>
+        </w:rPr>
+        <w:t>파일</w:t>
+      </w:r>
+      <w:r>
+        <w:rPr>
+          <w:rFonts w:hint="eastAsia"/>
+          <w:sz w:val="21"/>
+          <w:szCs w:val="28"/>
+        </w:rPr>
+        <w:t xml:space="preserve">을 </w:t>
+      </w:r>
+      <w:proofErr w:type="spellStart"/>
+      <w:r>
+        <w:rPr>
+          <w:rFonts w:hint="eastAsia"/>
+          <w:sz w:val="21"/>
+          <w:szCs w:val="28"/>
+        </w:rPr>
+        <w:t>읽어오기</w:t>
+      </w:r>
+      <w:proofErr w:type="spellEnd"/>
+      <w:r>
+        <w:rPr>
+          <w:rFonts w:hint="eastAsia"/>
+          <w:sz w:val="21"/>
+          <w:szCs w:val="28"/>
+        </w:rPr>
+        <w:t xml:space="preserve"> 위해 </w:t>
+      </w:r>
+      <w:r>
+        <w:rPr>
+          <w:rFonts w:hint="eastAsia"/>
+          <w:sz w:val="21"/>
+          <w:szCs w:val="28"/>
+        </w:rPr>
+        <w:t xml:space="preserve">주어진 </w:t>
+      </w:r>
+      <w:proofErr w:type="spellStart"/>
+      <w:r>
+        <w:rPr>
+          <w:sz w:val="21"/>
+          <w:szCs w:val="28"/>
+        </w:rPr>
+        <w:t>full_corpus.hwp</w:t>
+      </w:r>
+      <w:r>
+        <w:rPr>
+          <w:rFonts w:hint="eastAsia"/>
+          <w:sz w:val="21"/>
+          <w:szCs w:val="28"/>
+        </w:rPr>
+        <w:t>를</w:t>
+      </w:r>
+      <w:proofErr w:type="spellEnd"/>
+      <w:r>
+        <w:rPr>
+          <w:rFonts w:hint="eastAsia"/>
+          <w:sz w:val="21"/>
+          <w:szCs w:val="28"/>
+        </w:rPr>
+        <w:t xml:space="preserve"> </w:t>
+      </w:r>
+      <w:r>
+        <w:rPr>
+          <w:sz w:val="21"/>
+          <w:szCs w:val="28"/>
+        </w:rPr>
+        <w:t>corpus.txt</w:t>
+      </w:r>
+      <w:r>
+        <w:rPr>
+          <w:rFonts w:hint="eastAsia"/>
+          <w:sz w:val="21"/>
+          <w:szCs w:val="28"/>
+        </w:rPr>
+        <w:t>로 저장</w:t>
+      </w:r>
+    </w:p>
+    <w:p>
+      <w:pPr>
+        <w:widowControl/>
+        <w:wordWrap/>
+        <w:autoSpaceDE/>
+        <w:autoSpaceDN/>
+        <w:rPr>
+          <w:sz w:val="21"/>
+          <w:szCs w:val="28"/>
+        </w:rPr>
+      </w:pPr>
+      <w:r>
+        <w:rPr>
+          <w:rFonts w:hint="eastAsia"/>
+          <w:sz w:val="21"/>
+          <w:szCs w:val="28"/>
+        </w:rPr>
+        <w:t xml:space="preserve">한 </w:t>
+      </w:r>
+      <w:proofErr w:type="spellStart"/>
+      <w:r>
+        <w:rPr>
+          <w:rFonts w:hint="eastAsia"/>
+          <w:sz w:val="21"/>
+          <w:szCs w:val="28"/>
+        </w:rPr>
+        <w:t>줄씩</w:t>
+      </w:r>
+      <w:proofErr w:type="spellEnd"/>
+      <w:r>
+        <w:rPr>
+          <w:rFonts w:hint="eastAsia"/>
+          <w:sz w:val="21"/>
+          <w:szCs w:val="28"/>
+        </w:rPr>
+        <w:t xml:space="preserve"> 읽어와서 </w:t>
+      </w:r>
+      <w:r>
+        <w:rPr>
+          <w:sz w:val="21"/>
+          <w:szCs w:val="28"/>
+        </w:rPr>
+        <w:t xml:space="preserve">doc </w:t>
+      </w:r>
+      <w:r>
+        <w:rPr>
+          <w:rFonts w:hint="eastAsia"/>
+          <w:sz w:val="21"/>
+          <w:szCs w:val="28"/>
+        </w:rPr>
+        <w:t>I</w:t>
+      </w:r>
+      <w:r>
+        <w:rPr>
+          <w:sz w:val="21"/>
+          <w:szCs w:val="28"/>
+        </w:rPr>
+        <w:t>d</w:t>
+      </w:r>
+      <w:r>
+        <w:rPr>
+          <w:rFonts w:hint="eastAsia"/>
+          <w:sz w:val="21"/>
+          <w:szCs w:val="28"/>
+        </w:rPr>
+        <w:t xml:space="preserve">와 </w:t>
+      </w:r>
+      <w:r>
+        <w:rPr>
+          <w:sz w:val="21"/>
+          <w:szCs w:val="28"/>
+        </w:rPr>
+        <w:t>title, content</w:t>
+      </w:r>
+      <w:proofErr w:type="spellStart"/>
+      <w:r>
+        <w:rPr>
+          <w:rFonts w:hint="eastAsia"/>
+          <w:sz w:val="21"/>
+          <w:szCs w:val="28"/>
+        </w:rPr>
+        <w:t>를</w:t>
+      </w:r>
+      <w:proofErr w:type="spellEnd"/>
+      <w:r>
+        <w:rPr>
+          <w:rFonts w:hint="eastAsia"/>
+          <w:sz w:val="21"/>
+          <w:szCs w:val="28"/>
+        </w:rPr>
+        <w:t xml:space="preserve"> 분리하는 파싱 작업부터 시작하였다.</w:t>
+      </w:r>
+    </w:p>
+    <w:p>
+      <w:pPr>
+        <w:widowControl/>
+        <w:wordWrap/>
+        <w:autoSpaceDE/>
+        <w:autoSpaceDN/>
+        <w:rPr>
+          <w:sz w:val="21"/>
+          <w:szCs w:val="28"/>
+        </w:rPr>
+      </w:pPr>
+      <w:r>
+        <w:rPr>
+          <w:sz w:val="21"/>
+          <w:szCs w:val="28"/>
+        </w:rPr>
+        <w:drawing>
+          <wp:inline distT="0" distB="0" distL="0" distR="0" wp14:anchorId="6BA01914" wp14:editId="77EF1165">
+            <wp:extent cx="5067300" cy="3035300"/>
+            <wp:effectExtent l="0" t="0" r="0" b="0"/>
+            <wp:docPr id="3" name="그림 3" descr="텍스트이(가) 표시된 사진&#10;&#10;자동 생성된 설명"/>
+            <wp:cNvGraphicFramePr>
+              <a:graphicFrameLocks xmlns:a="http://schemas.openxmlformats.org/drawingml/2006/main" noChangeAspect="1"/>
+            </wp:cNvGraphicFramePr>
+            <a:graphic xmlns:a="http://schemas.openxmlformats.org/drawingml/2006/main">
+              <a:graphicData uri="http://schemas.openxmlformats.org/drawingml/2006/picture">
+                <pic:pic xmlns:pic="http://schemas.openxmlformats.org/drawingml/2006/picture">
+                  <pic:nvPicPr>
+                    <pic:cNvPr id="3" name="그림 3" descr="텍스트이(가) 표시된 사진&#10;&#10;자동 생성된 설명"/>
+                    <pic:cNvPicPr/>
+                  </pic:nvPicPr>
+                  <pic:blipFill>
+                    <a:blip r:embed="rId7"/>
+                    <a:stretch>
+                      <a:fillRect/>
+                    </a:stretch>
+                  </pic:blipFill>
+                  <pic:spPr>
+                    <a:xfrm>
+                      <a:off x="0" y="0"/>
+                      <a:ext cx="5067300" cy="3035300"/>
+                    </a:xfrm>
+                    <a:prstGeom prst="rect">
+                      <a:avLst/>
+                    </a:prstGeom>
+                  </pic:spPr>
+                </pic:pic>
+              </a:graphicData>
+            </a:graphic>
+          </wp:inline>
+        </w:drawing>
+      </w:r>
+    </w:p>
+    <w:p>
+      <w:pPr>
+        <w:widowControl/>
+        <w:wordWrap/>
+        <w:autoSpaceDE/>
+        <w:autoSpaceDN/>
+        <w:rPr>
+          <w:sz w:val="21"/>
+          <w:szCs w:val="28"/>
+        </w:rPr>
+      </w:pPr>
+      <w:r>
+        <w:rPr>
+          <w:rFonts w:hint="eastAsia"/>
+          <w:sz w:val="21"/>
+          <w:szCs w:val="28"/>
+        </w:rPr>
+        <w:t>와 같은 에러가 발생.</w:t>
+      </w:r>
+      <w:r>
+        <w:rPr>
+          <w:sz w:val="21"/>
+          <w:szCs w:val="28"/>
+        </w:rPr>
+        <w:t xml:space="preserve"> </w:t>
+      </w:r>
+      <w:r>
+        <w:rPr>
+          <w:rFonts w:hint="eastAsia"/>
+          <w:sz w:val="21"/>
+          <w:szCs w:val="28"/>
+        </w:rPr>
+        <w:t xml:space="preserve">주어진 한글 파일을 그대로 복사 붙여넣기 하였더니 </w:t>
+      </w:r>
+      <w:r>
+        <w:rPr>
+          <w:sz w:val="21"/>
+          <w:szCs w:val="28"/>
+        </w:rPr>
+        <w:t>&lt;/title&gt;</w:t>
+      </w:r>
+      <w:r>
+        <w:rPr>
+          <w:rFonts w:hint="eastAsia"/>
+          <w:sz w:val="21"/>
+          <w:szCs w:val="28"/>
+        </w:rPr>
+        <w:t xml:space="preserve"> 뒤에 띄어쓰기 등이 있는 경우 </w:t>
+      </w:r>
+      <w:r>
+        <w:rPr>
+          <w:rFonts w:hint="eastAsia"/>
+          <w:sz w:val="21"/>
+          <w:szCs w:val="28"/>
+        </w:rPr>
+        <w:t xml:space="preserve">주어진 </w:t>
+      </w:r>
+      <w:proofErr w:type="spellStart"/>
+      <w:r>
+        <w:rPr>
+          <w:sz w:val="21"/>
+          <w:szCs w:val="28"/>
+        </w:rPr>
+        <w:t>full_corpus</w:t>
+      </w:r>
+      <w:proofErr w:type="spellEnd"/>
+      <w:r>
+        <w:rPr>
+          <w:rFonts w:hint="eastAsia"/>
+          <w:sz w:val="21"/>
+          <w:szCs w:val="28"/>
+        </w:rPr>
+        <w:t xml:space="preserve"> 파일에 </w:t>
+      </w:r>
+      <w:r>
+        <w:rPr>
+          <w:rFonts w:hint="eastAsia"/>
+          <w:sz w:val="21"/>
+          <w:szCs w:val="28"/>
+        </w:rPr>
+        <w:t>오류가 발생하여 해당 파일 파싱을 위해 조금 수정하였다.</w:t>
+      </w:r>
+    </w:p>
+    <w:p>
+      <w:pPr>
+        <w:widowControl/>
+        <w:wordWrap/>
+        <w:autoSpaceDE/>
+        <w:autoSpaceDN/>
+        <w:rPr>
+          <w:sz w:val="21"/>
+          <w:szCs w:val="28"/>
+        </w:rPr>
+      </w:pPr>
+      <w:r>
+        <w:rPr>
+          <w:sz w:val="21"/>
+          <w:szCs w:val="28"/>
+        </w:rPr>
+        <w:t>&lt;title&gt;5. 하인리히 뵐&lt;title&gt;</w:t>
+      </w:r>
+      <w:r>
+        <w:rPr>
+          <w:sz w:val="21"/>
+          <w:szCs w:val="28"/>
+        </w:rPr>
+        <w:t xml:space="preserve"> </w:t>
+      </w:r>
+      <w:r>
+        <w:rPr>
+          <w:rFonts w:hint="eastAsia"/>
+          <w:sz w:val="21"/>
+          <w:szCs w:val="28"/>
+        </w:rPr>
+        <w:t xml:space="preserve">등의 타이틀도 </w:t>
+      </w:r>
+      <w:r>
+        <w:rPr>
+          <w:sz w:val="21"/>
+          <w:szCs w:val="28"/>
+        </w:rPr>
+        <w:t>&lt;title&gt;5. 하인리히 뵐&lt;</w:t>
+      </w:r>
+      <w:r>
+        <w:rPr>
+          <w:sz w:val="21"/>
+          <w:szCs w:val="28"/>
+        </w:rPr>
+        <w:t>/</w:t>
+      </w:r>
+      <w:r>
+        <w:rPr>
+          <w:sz w:val="21"/>
+          <w:szCs w:val="28"/>
+        </w:rPr>
+        <w:t>title&gt;</w:t>
+      </w:r>
+      <w:r>
+        <w:rPr>
+          <w:rFonts w:hint="eastAsia"/>
+          <w:sz w:val="21"/>
+          <w:szCs w:val="28"/>
+        </w:rPr>
+        <w:t>로 수정하였다.</w:t>
+      </w:r>
+    </w:p>
+    <w:p>
+      <w:pPr>
+        <w:widowControl/>
+        <w:wordWrap/>
+        <w:autoSpaceDE/>
+        <w:autoSpaceDN/>
+        <w:rPr>
+          <w:sz w:val="21"/>
+          <w:szCs w:val="28"/>
+        </w:rPr>
+      </w:pPr>
+      <w:r>
+        <w:rPr>
+          <w:sz w:val="21"/>
+          <w:szCs w:val="28"/>
+        </w:rPr>
+        <w:t>&lt;title&gt;27.</w:t>
+      </w:r>
+      <w:proofErr w:type="spellStart"/>
+      <w:r>
+        <w:rPr>
+          <w:sz w:val="21"/>
+          <w:szCs w:val="28"/>
+        </w:rPr>
+        <w:t>야세르</w:t>
+      </w:r>
+      <w:proofErr w:type="spellEnd"/>
+      <w:r>
+        <w:rPr>
+          <w:sz w:val="21"/>
+          <w:szCs w:val="28"/>
+        </w:rPr>
+        <w:t xml:space="preserve"> 아라파트&lt;/title&gt;</w:t>
+      </w:r>
+      <w:r>
+        <w:rPr>
+          <w:rFonts w:hint="eastAsia"/>
+          <w:sz w:val="21"/>
+          <w:szCs w:val="28"/>
+        </w:rPr>
+        <w:t>와 같이 점(</w:t>
+      </w:r>
+      <w:r>
+        <w:rPr>
+          <w:sz w:val="21"/>
+          <w:szCs w:val="28"/>
+        </w:rPr>
+        <w:t xml:space="preserve">.) </w:t>
+      </w:r>
+      <w:r>
+        <w:rPr>
+          <w:rFonts w:hint="eastAsia"/>
+          <w:sz w:val="21"/>
+          <w:szCs w:val="28"/>
+        </w:rPr>
+        <w:t xml:space="preserve">뒤 </w:t>
+      </w:r>
+      <w:r>
+        <w:rPr>
+          <w:sz w:val="21"/>
+          <w:szCs w:val="28"/>
+        </w:rPr>
+        <w:t>space</w:t>
+      </w:r>
+      <w:r>
+        <w:rPr>
+          <w:rFonts w:hint="eastAsia"/>
+          <w:sz w:val="21"/>
+          <w:szCs w:val="28"/>
+        </w:rPr>
+        <w:t>가 없는 경우도 수정해주었다.</w:t>
+      </w:r>
+    </w:p>
+    <w:p>
+      <w:pPr>
+        <w:widowControl/>
+        <w:wordWrap/>
+        <w:autoSpaceDE/>
+        <w:autoSpaceDN/>
+        <w:rPr>
+          <w:sz w:val="21"/>
+          <w:szCs w:val="28"/>
+        </w:rPr>
+      </w:pPr>
+      <w:r>
+        <w:rPr>
+          <w:sz w:val="21"/>
+          <w:szCs w:val="28"/>
+        </w:rPr>
+        <w:lastRenderedPageBreak/>
+        <w:drawing>
+          <wp:inline distT="0" distB="0" distL="0" distR="0" wp14:anchorId="32C81F2C" wp14:editId="431CEF18">
+            <wp:extent cx="5731510" cy="922655"/>
+            <wp:effectExtent l="0" t="0" r="0" b="4445"/>
+            <wp:docPr id="4" name="그림 4" descr="텍스트이(가) 표시된 사진&#10;&#10;자동 생성된 설명"/>
+            <wp:cNvGraphicFramePr>
+              <a:graphicFrameLocks xmlns:a="http://schemas.openxmlformats.org/drawingml/2006/main" noChangeAspect="1"/>
+            </wp:cNvGraphicFramePr>
+            <a:graphic xmlns:a="http://schemas.openxmlformats.org/drawingml/2006/main">
+              <a:graphicData uri="http://schemas.openxmlformats.org/drawingml/2006/picture">
+                <pic:pic xmlns:pic="http://schemas.openxmlformats.org/drawingml/2006/picture">
+                  <pic:nvPicPr>
+                    <pic:cNvPr id="4" name="그림 4" descr="텍스트이(가) 표시된 사진&#10;&#10;자동 생성된 설명"/>
+                    <pic:cNvPicPr/>
+                  </pic:nvPicPr>
+                  <pic:blipFill>
+                    <a:blip r:embed="rId8"/>
+                    <a:stretch>
+                      <a:fillRect/>
+                    </a:stretch>
+                  </pic:blipFill>
+                  <pic:spPr>
+                    <a:xfrm>
+                      <a:off x="0" y="0"/>
+                      <a:ext cx="5731510" cy="922655"/>
+                    </a:xfrm>
+                    <a:prstGeom prst="rect">
+                      <a:avLst/>
+                    </a:prstGeom>
+                  </pic:spPr>
+                </pic:pic>
+              </a:graphicData>
+            </a:graphic>
+          </wp:inline>
+        </w:drawing>
+      </w:r>
+    </w:p>
+    <w:p>
+      <w:pPr>
+        <w:widowControl/>
+        <w:wordWrap/>
+        <w:autoSpaceDE/>
+        <w:autoSpaceDN/>
+        <w:rPr>
+          <w:sz w:val="21"/>
+          <w:szCs w:val="28"/>
+        </w:rPr>
+      </w:pPr>
+      <w:r>
+        <w:rPr>
+          <w:rFonts w:hint="eastAsia"/>
+          <w:sz w:val="21"/>
+          <w:szCs w:val="28"/>
+        </w:rPr>
+        <w:t xml:space="preserve">출력할 경우 </w:t>
+      </w:r>
+      <w:proofErr w:type="spellStart"/>
+      <w:r>
+        <w:rPr>
+          <w:sz w:val="21"/>
+          <w:szCs w:val="28"/>
+        </w:rPr>
+        <w:t>docId</w:t>
+      </w:r>
+      <w:proofErr w:type="spellEnd"/>
+      <w:r>
+        <w:rPr>
+          <w:sz w:val="21"/>
+          <w:szCs w:val="28"/>
+        </w:rPr>
+        <w:t>, title, content</w:t>
+      </w:r>
+      <w:r>
+        <w:rPr>
+          <w:rFonts w:hint="eastAsia"/>
+          <w:sz w:val="21"/>
+          <w:szCs w:val="28"/>
+        </w:rPr>
+        <w:t xml:space="preserve"> 모두 잘 </w:t>
+      </w:r>
+      <w:proofErr w:type="spellStart"/>
+      <w:r>
+        <w:rPr>
+          <w:rFonts w:hint="eastAsia"/>
+          <w:sz w:val="21"/>
+          <w:szCs w:val="28"/>
+        </w:rPr>
+        <w:t>파싱되어</w:t>
+      </w:r>
+      <w:proofErr w:type="spellEnd"/>
+      <w:r>
+        <w:rPr>
+          <w:rFonts w:hint="eastAsia"/>
+          <w:sz w:val="21"/>
+          <w:szCs w:val="28"/>
+        </w:rPr>
+        <w:t xml:space="preserve"> 하나의 </w:t>
+      </w:r>
+      <w:proofErr w:type="spellStart"/>
+      <w:r>
+        <w:rPr>
+          <w:rFonts w:hint="eastAsia"/>
+          <w:sz w:val="21"/>
+          <w:szCs w:val="28"/>
+        </w:rPr>
+        <w:t>딕셔너리</w:t>
+      </w:r>
+      <w:proofErr w:type="spellEnd"/>
+      <w:r>
+        <w:rPr>
+          <w:rFonts w:hint="eastAsia"/>
+          <w:sz w:val="21"/>
+          <w:szCs w:val="28"/>
+        </w:rPr>
+        <w:t xml:space="preserve"> 배열에 </w:t>
+      </w:r>
+      <w:proofErr w:type="spellStart"/>
+      <w:r>
+        <w:rPr>
+          <w:rFonts w:hint="eastAsia"/>
+          <w:sz w:val="21"/>
+          <w:szCs w:val="28"/>
+        </w:rPr>
+        <w:t>저장되</w:t>
+      </w:r>
+      <w:proofErr w:type="spellEnd"/>
+      <w:r>
+        <w:rPr>
+          <w:rFonts w:hint="eastAsia"/>
+          <w:sz w:val="21"/>
+          <w:szCs w:val="28"/>
+        </w:rPr>
+        <w:t xml:space="preserve"> 출력되는 것을 확인할 수 있다.</w:t>
+      </w:r>
+    </w:p>
+    <w:p>
+      <w:pPr>
+        <w:widowControl/>
+        <w:wordWrap/>
+        <w:autoSpaceDE/>
+        <w:autoSpaceDN/>
+        <w:rPr>
+          <w:sz w:val="21"/>
+          <w:szCs w:val="28"/>
+        </w:rPr>
+      </w:pPr>
+    </w:p>
+    <w:p>
+      <w:pPr>
+        <w:pStyle w:val="a5"/>
+        <w:widowControl/>
+        <w:numPr>
+          <w:ilvl w:val="0"/>
+          <w:numId w:val="1"/>
+        </w:numPr>
+        <w:wordWrap/>
+        <w:autoSpaceDE/>
+        <w:autoSpaceDN/>
+        <w:ind w:leftChars="0"/>
+        <w:rPr>
+          <w:sz w:val="21"/>
+          <w:szCs w:val="28"/>
+        </w:rPr>
+      </w:pPr>
+      <w:r>
+        <w:rPr>
+          <w:rFonts w:hint="eastAsia"/>
+          <w:sz w:val="21"/>
+          <w:szCs w:val="28"/>
+        </w:rPr>
+        <w:t>형태소 분석기</w:t>
+      </w:r>
+    </w:p>
+    <w:p>
+      <w:pPr>
+        <w:jc w:val="left"/>
+        <w:rPr>
+          <w:sz w:val="21"/>
+          <w:szCs w:val="28"/>
+        </w:rPr>
+      </w:pPr>
+      <w:r>
+        <w:rPr>
+          <w:rFonts w:hint="eastAsia"/>
+          <w:sz w:val="21"/>
+          <w:szCs w:val="28"/>
+        </w:rPr>
+        <w:t xml:space="preserve">고려사항 </w:t>
+      </w:r>
+      <w:r>
+        <w:rPr>
+          <w:sz w:val="21"/>
+          <w:szCs w:val="28"/>
+        </w:rPr>
+        <w:t xml:space="preserve">: </w:t>
+      </w:r>
+      <w:r>
+        <w:rPr>
+          <w:rFonts w:hint="eastAsia"/>
+          <w:sz w:val="21"/>
+          <w:szCs w:val="28"/>
+        </w:rPr>
+        <w:t xml:space="preserve">조사와 같은 </w:t>
+      </w:r>
+      <w:r>
+        <w:rPr>
+          <w:sz w:val="21"/>
+          <w:szCs w:val="28"/>
+        </w:rPr>
+        <w:t>frequent terms</w:t>
+      </w:r>
+      <w:r>
+        <w:rPr>
+          <w:rFonts w:hint="eastAsia"/>
+          <w:sz w:val="21"/>
+          <w:szCs w:val="28"/>
+        </w:rPr>
+        <w:t xml:space="preserve">는 가치가 없기 때문에 </w:t>
+      </w:r>
+      <w:r>
+        <w:rPr>
+          <w:sz w:val="21"/>
+          <w:szCs w:val="28"/>
+        </w:rPr>
+        <w:t>DF</w:t>
+      </w:r>
+      <w:r>
+        <w:rPr>
+          <w:rFonts w:hint="eastAsia"/>
+          <w:sz w:val="21"/>
+          <w:szCs w:val="28"/>
+        </w:rPr>
+        <w:t xml:space="preserve"> 고려할 필요 없어서 명사만을 형태소 분석에서 명사 추출</w:t>
+      </w:r>
+    </w:p>
+    <w:p>
+      <w:pPr>
+        <w:widowControl/>
+        <w:wordWrap/>
+        <w:autoSpaceDE/>
+        <w:autoSpaceDN/>
+        <w:rPr>
+          <w:sz w:val="21"/>
+          <w:szCs w:val="28"/>
+        </w:rPr>
+      </w:pPr>
+      <w:proofErr w:type="spellStart"/>
+      <w:r>
+        <w:rPr>
+          <w:rFonts w:hint="eastAsia"/>
+          <w:sz w:val="21"/>
+          <w:szCs w:val="28"/>
+        </w:rPr>
+        <w:t>K</w:t>
+      </w:r>
+      <w:r>
+        <w:rPr>
+          <w:sz w:val="21"/>
+          <w:szCs w:val="28"/>
+        </w:rPr>
+        <w:t>oNLPy</w:t>
+      </w:r>
+      <w:proofErr w:type="spellEnd"/>
+      <w:r>
+        <w:rPr>
+          <w:sz w:val="21"/>
+          <w:szCs w:val="28"/>
+        </w:rPr>
+        <w:t xml:space="preserve"> </w:t>
+      </w:r>
+      <w:r>
+        <w:rPr>
+          <w:rFonts w:hint="eastAsia"/>
+          <w:sz w:val="21"/>
+          <w:szCs w:val="28"/>
+        </w:rPr>
+        <w:t>라이브러리 사용</w:t>
+      </w:r>
+    </w:p>
+    <w:p>
+      <w:pPr>
+        <w:widowControl/>
+        <w:wordWrap/>
+        <w:autoSpaceDE/>
+        <w:autoSpaceDN/>
+        <w:rPr>
+          <w:sz w:val="21"/>
+          <w:szCs w:val="28"/>
+        </w:rPr>
+      </w:pPr>
+      <w:hyperlink r:id="rId9" w:anchor="start" w:history="1">
         <w:r>
           <w:rPr>
             <w:rStyle w:val="a3"/>
@@ -217,8 +1017,18 @@
           <w:sz w:val="21"/>
           <w:szCs w:val="28"/>
         </w:rPr>
-        <w:t>공식 문서를 따라가며 환경 세티</w:t>
-      </w:r>
+        <w:t xml:space="preserve">공식 문서를 따라가며 환경 </w:t>
+      </w:r>
+      <w:proofErr w:type="spellStart"/>
+      <w:r>
+        <w:rPr>
+          <w:rFonts w:hint="eastAsia"/>
+          <w:sz w:val="21"/>
+          <w:szCs w:val="28"/>
+        </w:rPr>
+        <w:t>세티</w:t>
+      </w:r>
+      <w:proofErr w:type="spellEnd"/>
     </w:p>
     <w:p>
       <w:pPr>
@@ -233,11 +1043,12 @@
       </w:pPr>
       <w:r>
         <w:rPr>
+          <w:noProof/>
           <w:sz w:val="21"/>
           <w:szCs w:val="28"/>
         </w:rPr>
         <w:drawing>
-          <wp:inline distT="0" distB="0" distL="0" distR="0" wp14:anchorId="19DFD6DD" wp14:editId="51A5A41F">
+          <wp:inline distT="0" distB="0" distL="0" distR="0" wp14:anchorId="1E19F04E" wp14:editId="6424A8B8">
             <wp:extent cx="5731510" cy="2850515"/>
             <wp:effectExtent l="0" t="0" r="0" b="0"/>
             <wp:docPr id="1" name="그림 1" descr="텍스트이(가) 표시된 사진&#10;&#10;자동 생성된 설명"/>
@@ -252,7 +1063,7 @@
                     <pic:cNvPicPr/>
                   </pic:nvPicPr>
                   <pic:blipFill>
-                    <a:blip r:embed="rId5"/>
+                    <a:blip r:embed="rId10"/>
                     <a:stretch>
                       <a:fillRect/>
                     </a:stretch>
@@ -304,242 +1115,63 @@
           <w:szCs w:val="28"/>
         </w:rPr>
       </w:pPr>
-    </w:p>
-    <w:p>
-      <w:pPr>
-        <w:widowControl/>
-        <w:wordWrap/>
-        <w:autoSpaceDE/>
-        <w:autoSpaceDN/>
-        <w:rPr>
-          <w:sz w:val="21"/>
-          <w:szCs w:val="28"/>
-        </w:rPr>
-      </w:pPr>
-      <w:r>
-        <w:rPr>
-          <w:rFonts w:hint="eastAsia"/>
-          <w:sz w:val="21"/>
-          <w:szCs w:val="28"/>
-        </w:rPr>
-        <w:t>문자열 파싱</w:t>
-      </w:r>
-    </w:p>
-    <w:p>
-      <w:pPr>
-        <w:widowControl/>
-        <w:wordWrap/>
-        <w:autoSpaceDE/>
-        <w:autoSpaceDN/>
-        <w:rPr>
-          <w:sz w:val="21"/>
-          <w:szCs w:val="28"/>
-        </w:rPr>
-      </w:pPr>
-      <w:hyperlink r:id="rId6" w:history="1">
-        <w:r>
-          <w:rPr>
-            <w:rStyle w:val="a3"/>
-            <w:sz w:val="21"/>
-            <w:szCs w:val="28"/>
-          </w:rPr>
-          <w:t>https://hiseon.me/python/python-string-parse/</w:t>
-        </w:r>
-      </w:hyperlink>
-      <w:r>
-        <w:rPr>
-          <w:rFonts w:hint="eastAsia"/>
-          <w:sz w:val="21"/>
-          <w:szCs w:val="28"/>
-        </w:rPr>
-        <w:t xml:space="preserve"> 을 참고하여 </w:t>
-      </w:r>
-    </w:p>
-    <w:p>
-      <w:pPr>
-        <w:widowControl/>
-        <w:wordWrap/>
-        <w:autoSpaceDE/>
-        <w:autoSpaceDN/>
-        <w:rPr>
-          <w:sz w:val="21"/>
-          <w:szCs w:val="28"/>
-        </w:rPr>
-      </w:pPr>
-      <w:r>
-        <w:rPr>
-          <w:sz w:val="21"/>
-          <w:szCs w:val="28"/>
-        </w:rPr>
-        <w:drawing>
-          <wp:inline distT="0" distB="0" distL="0" distR="0" wp14:anchorId="19B333BE" wp14:editId="622B6750">
-            <wp:extent cx="5731510" cy="2049145"/>
-            <wp:effectExtent l="0" t="0" r="0" b="0"/>
-            <wp:docPr id="2" name="그림 2" descr="텍스트이(가) 표시된 사진&#10;&#10;자동 생성된 설명"/>
-            <wp:cNvGraphicFramePr>
-              <a:graphicFrameLocks xmlns:a="http://schemas.openxmlformats.org/drawingml/2006/main" noChangeAspect="1"/>
-            </wp:cNvGraphicFramePr>
-            <a:graphic xmlns:a="http://schemas.openxmlformats.org/drawingml/2006/main">
-              <a:graphicData uri="http://schemas.openxmlformats.org/drawingml/2006/picture">
-                <pic:pic xmlns:pic="http://schemas.openxmlformats.org/drawingml/2006/picture">
-                  <pic:nvPicPr>
-                    <pic:cNvPr id="2" name="그림 2" descr="텍스트이(가) 표시된 사진&#10;&#10;자동 생성된 설명"/>
-                    <pic:cNvPicPr/>
-                  </pic:nvPicPr>
-                  <pic:blipFill>
-                    <a:blip r:embed="rId7"/>
-                    <a:stretch>
-                      <a:fillRect/>
-                    </a:stretch>
-                  </pic:blipFill>
-                  <pic:spPr>
-                    <a:xfrm>
-                      <a:off x="0" y="0"/>
-                      <a:ext cx="5731510" cy="2049145"/>
-                    </a:xfrm>
-                    <a:prstGeom prst="rect">
-                      <a:avLst/>
-                    </a:prstGeom>
-                  </pic:spPr>
-                </pic:pic>
-              </a:graphicData>
-            </a:graphic>
-          </wp:inline>
-        </w:drawing>
-      </w:r>
-    </w:p>
-    <w:p>
-      <w:pPr>
-        <w:widowControl/>
-        <w:wordWrap/>
-        <w:autoSpaceDE/>
-        <w:autoSpaceDN/>
-        <w:rPr>
-          <w:rFonts w:hint="eastAsia"/>
-          <w:sz w:val="21"/>
-          <w:szCs w:val="28"/>
-        </w:rPr>
-      </w:pPr>
-      <w:r>
-        <w:rPr>
-          <w:sz w:val="21"/>
-          <w:szCs w:val="28"/>
-        </w:rPr>
-        <w:t xml:space="preserve">Parse </w:t>
-      </w:r>
-      <w:r>
-        <w:rPr>
-          <w:rFonts w:hint="eastAsia"/>
-          <w:sz w:val="21"/>
-          <w:szCs w:val="28"/>
-        </w:rPr>
-        <w:t>설치</w:t>
-      </w:r>
-    </w:p>
-    <w:p>
-      <w:pPr>
-        <w:widowControl/>
-        <w:wordWrap/>
-        <w:autoSpaceDE/>
-        <w:autoSpaceDN/>
-        <w:rPr>
-          <w:sz w:val="21"/>
-          <w:szCs w:val="28"/>
-        </w:rPr>
-      </w:pPr>
-      <w:r>
-        <w:rPr>
-          <w:rFonts w:hint="eastAsia"/>
-          <w:sz w:val="21"/>
-          <w:szCs w:val="28"/>
-        </w:rPr>
-        <w:t>파일</w:t>
-      </w:r>
-      <w:r>
-        <w:rPr>
-          <w:rFonts w:hint="eastAsia"/>
-          <w:sz w:val="21"/>
-          <w:szCs w:val="28"/>
-        </w:rPr>
-        <w:t xml:space="preserve">을 </w:t>
-      </w:r>
-      <w:r>
-        <w:rPr>
-          <w:rFonts w:hint="eastAsia"/>
-          <w:sz w:val="21"/>
-          <w:szCs w:val="28"/>
-        </w:rPr>
-        <w:t xml:space="preserve">읽어오기 위해 </w:t>
-      </w:r>
-      <w:r>
-        <w:rPr>
-          <w:rFonts w:hint="eastAsia"/>
-          <w:sz w:val="21"/>
-          <w:szCs w:val="28"/>
-        </w:rPr>
-        <w:t xml:space="preserve">주어진 </w:t>
-      </w:r>
-      <w:r>
-        <w:rPr>
-          <w:sz w:val="21"/>
-          <w:szCs w:val="28"/>
-        </w:rPr>
-        <w:t>full_corpus.hwp</w:t>
-      </w:r>
-      <w:r>
-        <w:rPr>
-          <w:rFonts w:hint="eastAsia"/>
-          <w:sz w:val="21"/>
-          <w:szCs w:val="28"/>
-        </w:rPr>
-        <w:t xml:space="preserve">를 </w:t>
-      </w:r>
-      <w:r>
-        <w:rPr>
-          <w:sz w:val="21"/>
-          <w:szCs w:val="28"/>
-        </w:rPr>
-        <w:t>corpus.txt</w:t>
-      </w:r>
-      <w:r>
-        <w:rPr>
-          <w:rFonts w:hint="eastAsia"/>
-          <w:sz w:val="21"/>
-          <w:szCs w:val="28"/>
-        </w:rPr>
-        <w:t>로 저장</w:t>
-      </w:r>
-      <w:r>
-        <w:rPr>
-          <w:sz w:val="21"/>
-          <w:szCs w:val="28"/>
-        </w:rPr>
-        <w:br w:type="page"/>
+      <w:r>
+        <w:rPr>
+          <w:sz w:val="21"/>
+          <w:szCs w:val="28"/>
+        </w:rPr>
+        <w:t>https://mr-doosun.tistory.com/22</w:t>
       </w:r>
     </w:p>
     <w:p>
       <w:pPr>
         <w:jc w:val="left"/>
         <w:rPr>
-          <w:sz w:val="21"/>
-          <w:szCs w:val="28"/>
-        </w:rPr>
-      </w:pPr>
-      <w:r>
-        <w:rPr>
-          <w:sz w:val="21"/>
-          <w:szCs w:val="28"/>
-        </w:rPr>
-        <w:lastRenderedPageBreak/>
-        <w:t>Td-idf</w:t>
-      </w:r>
-      <w:r>
-        <w:rPr>
-          <w:rFonts w:hint="eastAsia"/>
-          <w:sz w:val="21"/>
-          <w:szCs w:val="28"/>
-        </w:rPr>
-        <w:t xml:space="preserve">를 </w:t>
+          <w:rFonts w:hint="eastAsia"/>
+          <w:sz w:val="21"/>
+          <w:szCs w:val="28"/>
+        </w:rPr>
+      </w:pPr>
+    </w:p>
+    <w:p>
+      <w:pPr>
+        <w:jc w:val="left"/>
+        <w:rPr>
+          <w:sz w:val="21"/>
+          <w:szCs w:val="28"/>
+        </w:rPr>
+      </w:pPr>
+      <w:r>
+        <w:rPr>
+          <w:sz w:val="21"/>
+          <w:szCs w:val="28"/>
+        </w:rPr>
+        <w:t>Td-</w:t>
+      </w:r>
+      <w:proofErr w:type="spellStart"/>
+      <w:r>
+        <w:rPr>
+          <w:sz w:val="21"/>
+          <w:szCs w:val="28"/>
+        </w:rPr>
+        <w:t>idf</w:t>
+      </w:r>
+      <w:r>
+        <w:rPr>
+          <w:rFonts w:hint="eastAsia"/>
+          <w:sz w:val="21"/>
+          <w:szCs w:val="28"/>
+        </w:rPr>
+        <w:t>를</w:t>
+      </w:r>
+      <w:proofErr w:type="spellEnd"/>
+      <w:r>
+        <w:rPr>
+          <w:rFonts w:hint="eastAsia"/>
+          <w:sz w:val="21"/>
+          <w:szCs w:val="28"/>
+        </w:rPr>
+        <w:t xml:space="preserve"> </w:t>
       </w:r>
       <w:r>
         <w:rPr>
@@ -563,13 +1195,49 @@
         </w:rPr>
         <w:t xml:space="preserve">. </w:t>
       </w:r>
-      <w:r>
-        <w:rPr>
-          <w:sz w:val="21"/>
-          <w:szCs w:val="28"/>
-        </w:rPr>
-        <w:t>Wt,d = tf * idf</w:t>
-      </w:r>
+      <w:proofErr w:type="spellStart"/>
+      <w:proofErr w:type="gramStart"/>
+      <w:r>
+        <w:rPr>
+          <w:sz w:val="21"/>
+          <w:szCs w:val="28"/>
+        </w:rPr>
+        <w:t>Wt,d</w:t>
+      </w:r>
+      <w:proofErr w:type="spellEnd"/>
+      <w:proofErr w:type="gramEnd"/>
+      <w:r>
+        <w:rPr>
+          <w:sz w:val="21"/>
+          <w:szCs w:val="28"/>
+        </w:rPr>
+        <w:t xml:space="preserve"> = </w:t>
+      </w:r>
+      <w:proofErr w:type="spellStart"/>
+      <w:r>
+        <w:rPr>
+          <w:sz w:val="21"/>
+          <w:szCs w:val="28"/>
+        </w:rPr>
+        <w:t>tf</w:t>
+      </w:r>
+      <w:proofErr w:type="spellEnd"/>
+      <w:r>
+        <w:rPr>
+          <w:sz w:val="21"/>
+          <w:szCs w:val="28"/>
+        </w:rPr>
+        <w:t xml:space="preserve"> * </w:t>
+      </w:r>
+      <w:proofErr w:type="spellStart"/>
+      <w:r>
+        <w:rPr>
+          <w:sz w:val="21"/>
+          <w:szCs w:val="28"/>
+        </w:rPr>
+        <w:t>idf</w:t>
+      </w:r>
+      <w:proofErr w:type="spellEnd"/>
     </w:p>
     <w:sectPr>
       <w:pgSz w:w="11906" w:h="16838"/>
@@ -579,6 +1247,103 @@
     </w:sectPr>
   </w:body>
 </w:document>
+</file>
+
+<file path=word/numbering.xml><?xml version="1.0" encoding="utf-8"?>
+<w:numbering xmlns:wpc="http://schemas.microsoft.com/office/word/2010/wordprocessingCanvas" xmlns:cx="http://schemas.microsoft.com/office/drawing/2014/chartex" xmlns:cx1="http://schemas.microsoft.com/office/drawing/2015/9/8/chartex" xmlns:cx2="http://schemas.microsoft.com/office/drawing/2015/10/21/chartex" xmlns:cx3="http://schemas.microsoft.com/office/drawing/2016/5/9/chartex" xmlns:cx4="http://schemas.microsoft.com/office/drawing/2016/5/10/chartex" xmlns:cx5="http://schemas.microsoft.com/office/drawing/2016/5/11/chartex" xmlns:cx6="http://schemas.microsoft.com/office/drawing/2016/5/12/chartex" xmlns:cx7="http://schemas.microsoft.com/office/drawing/2016/5/13/chartex" xmlns:cx8="http://schemas.microsoft.com/office/drawing/2016/5/14/chartex" xmlns:mc="http://schemas.openxmlformats.org/markup-compatibility/2006" xmlns:aink="http://schemas.microsoft.com/office/drawing/2016/ink" xmlns:am3d="http://schemas.microsoft.com/office/drawing/2017/model3d" xmlns:o="urn:schemas-microsoft-com:office:office" xmlns:oel="http://schemas.microsoft.com/office/2019/extlst" xmlns:r="http://schemas.openxmlformats.org/officeDocument/2006/relationships" xmlns:m="http://schemas.openxmlformats.org/officeDocument/2006/math" xmlns:v="urn:schemas-microsoft-com:vml" xmlns:wp14="http://schemas.microsoft.com/office/word/2010/wordprocessingDrawing" xmlns:wp="http://schemas.openxmlformats.org/drawingml/2006/wordprocessingDrawing" xmlns:w10="urn:schemas-microsoft-com:office:word" xmlns:w="http://schemas.openxmlformats.org/wordprocessingml/2006/main" xmlns:w14="http://schemas.microsoft.com/office/word/2010/wordml" xmlns:w15="http://schemas.microsoft.com/office/word/2012/wordml" xmlns:w16cex="http://schemas.microsoft.com/office/word/2018/wordml/cex" xmlns:w16cid="http://schemas.microsoft.com/office/word/2016/wordml/cid" xmlns:w16="http://schemas.microsoft.com/office/word/2018/wordml" xmlns:w16sdtdh="http://schemas.microsoft.com/office/word/2020/wordml/sdtdatahash" xmlns:w16se="http://schemas.microsoft.com/office/word/2015/wordml/symex" xmlns:wpg="http://schemas.microsoft.com/office/word/2010/wordprocessingGroup" xmlns:wpi="http://schemas.microsoft.com/office/word/2010/wordprocessingInk" xmlns:wne="http://schemas.microsoft.com/office/word/2006/wordml" xmlns:wps="http://schemas.microsoft.com/office/word/2010/wordprocessingShape" mc:Ignorable="w14 w15 w16se w16cid w16 w16cex w16sdtdh wp14">
+  <w:abstractNum w:abstractNumId="0" w15:restartNumberingAfterBreak="0">
+    <w:nsid w:val="35F07293"/>
+    <w:multiLevelType w:val="hybridMultilevel"/>
+    <w:tmpl w:val="3DAC4D7C"/>
+    <w:lvl w:ilvl="0" w:tplc="530A03C6">
+      <w:start w:val="1"/>
+      <w:numFmt w:val="decimal"/>
+      <w:lvlText w:val="%1."/>
+      <w:lvlJc w:val="left"/>
+      <w:pPr>
+        <w:ind w:left="760" w:hanging="360"/>
+      </w:pPr>
+      <w:rPr>
+        <w:rFonts w:hint="default"/>
+      </w:rPr>
+    </w:lvl>
+    <w:lvl w:ilvl="1" w:tplc="04090019" w:tentative="1">
+      <w:start w:val="1"/>
+      <w:numFmt w:val="upperLetter"/>
+      <w:lvlText w:val="%2."/>
+      <w:lvlJc w:val="left"/>
+      <w:pPr>
+        <w:ind w:left="1200" w:hanging="400"/>
+      </w:pPr>
+    </w:lvl>
+    <w:lvl w:ilvl="2" w:tplc="0409001B" w:tentative="1">
+      <w:start w:val="1"/>
+      <w:numFmt w:val="lowerRoman"/>
+      <w:lvlText w:val="%3."/>
+      <w:lvlJc w:val="right"/>
+      <w:pPr>
+        <w:ind w:left="1600" w:hanging="400"/>
+      </w:pPr>
+    </w:lvl>
+    <w:lvl w:ilvl="3" w:tplc="0409000F" w:tentative="1">
+      <w:start w:val="1"/>
+      <w:numFmt w:val="decimal"/>
+      <w:lvlText w:val="%4."/>
+      <w:lvlJc w:val="left"/>
+      <w:pPr>
+        <w:ind w:left="2000" w:hanging="400"/>
+      </w:pPr>
+    </w:lvl>
+    <w:lvl w:ilvl="4" w:tplc="04090019" w:tentative="1">
+      <w:start w:val="1"/>
+      <w:numFmt w:val="upperLetter"/>
+      <w:lvlText w:val="%5."/>
+      <w:lvlJc w:val="left"/>
+      <w:pPr>
+        <w:ind w:left="2400" w:hanging="400"/>
+      </w:pPr>
+    </w:lvl>
+    <w:lvl w:ilvl="5" w:tplc="0409001B" w:tentative="1">
+      <w:start w:val="1"/>
+      <w:numFmt w:val="lowerRoman"/>
+      <w:lvlText w:val="%6."/>
+      <w:lvlJc w:val="right"/>
+      <w:pPr>
+        <w:ind w:left="2800" w:hanging="400"/>
+      </w:pPr>
+    </w:lvl>
+    <w:lvl w:ilvl="6" w:tplc="0409000F" w:tentative="1">
+      <w:start w:val="1"/>
+      <w:numFmt w:val="decimal"/>
+      <w:lvlText w:val="%7."/>
+      <w:lvlJc w:val="left"/>
+      <w:pPr>
+        <w:ind w:left="3200" w:hanging="400"/>
+      </w:pPr>
+    </w:lvl>
+    <w:lvl w:ilvl="7" w:tplc="04090019" w:tentative="1">
+      <w:start w:val="1"/>
+      <w:numFmt w:val="upperLetter"/>
+      <w:lvlText w:val="%8."/>
+      <w:lvlJc w:val="left"/>
+      <w:pPr>
+        <w:ind w:left="3600" w:hanging="400"/>
+      </w:pPr>
+    </w:lvl>
+    <w:lvl w:ilvl="8" w:tplc="0409001B" w:tentative="1">
+      <w:start w:val="1"/>
+      <w:numFmt w:val="lowerRoman"/>
+      <w:lvlText w:val="%9."/>
+      <w:lvlJc w:val="right"/>
+      <w:pPr>
+        <w:ind w:left="4000" w:hanging="400"/>
+      </w:pPr>
+    </w:lvl>
+  </w:abstractNum>
+  <w:num w:numId="1" w16cid:durableId="776213365">
+    <w:abstractNumId w:val="0"/>
+  </w:num>
+</w:numbering>
 </file>
 
 <file path=word/styles.xml><?xml version="1.0" encoding="utf-8"?>
@@ -1036,6 +1801,16 @@
       <w:shd w:val="clear" w:color="auto" w:fill="E1DFDD"/>
     </w:rPr>
   </w:style>
+  <w:style w:type="paragraph" w:styleId="a5">
+    <w:name w:val="List Paragraph"/>
+    <w:basedOn w:val="a"/>
+    <w:uiPriority w:val="34"/>
+    <w:qFormat/>
+    <w:rsid w:val="00E57875"/>
+    <w:pPr>
+      <w:ind w:leftChars="400" w:left="800"/>
+    </w:pPr>
+  </w:style>
 </w:styles>
 </file>
 

</xml_diff>